<commit_message>
rightClickMenu & refreshBtn(functionalities added)
</commit_message>
<xml_diff>
--- a/Learnings.docx
+++ b/Learnings.docx
@@ -180,42 +180,7 @@
           <w:b/>
           <w:bCs/>
         </w:rPr>
-        <w:t>W</w:t>
-      </w:r>
-      <w:r>
-        <w:rPr>
-          <w:b/>
-          <w:bCs/>
-        </w:rPr>
-        <w:t xml:space="preserve">hen </w:t>
-      </w:r>
-      <w:r>
-        <w:rPr>
-          <w:b/>
-          <w:bCs/>
-        </w:rPr>
-        <w:t>I</w:t>
-      </w:r>
-      <w:r>
-        <w:rPr>
-          <w:b/>
-          <w:bCs/>
-        </w:rPr>
-        <w:t xml:space="preserve"> didn</w:t>
-      </w:r>
-      <w:r>
-        <w:rPr>
-          <w:b/>
-          <w:bCs/>
-        </w:rPr>
-        <w:t>’</w:t>
-      </w:r>
-      <w:r>
-        <w:rPr>
-          <w:b/>
-          <w:bCs/>
-        </w:rPr>
-        <w:t xml:space="preserve">t write the </w:t>
+        <w:t xml:space="preserve">When I didn’t write the </w:t>
       </w:r>
       <w:r>
         <w:rPr>
@@ -229,21 +194,7 @@
           <w:b/>
           <w:bCs/>
         </w:rPr>
-        <w:t xml:space="preserve"> even</w:t>
-      </w:r>
-      <w:r>
-        <w:rPr>
-          <w:b/>
-          <w:bCs/>
-        </w:rPr>
-        <w:t>t</w:t>
-      </w:r>
-      <w:r>
-        <w:rPr>
-          <w:b/>
-          <w:bCs/>
-        </w:rPr>
-        <w:t xml:space="preserve"> listener my power btn was working but when i wrote </w:t>
+        <w:t xml:space="preserve"> event listener my power btn was working but when i wrote </w:t>
       </w:r>
       <w:r>
         <w:rPr>
@@ -570,6 +521,1886 @@
         <w:t xml:space="preserve"> </w:t>
       </w:r>
     </w:p>
+    <w:p/>
+    <w:p/>
+    <w:p/>
+    <w:p>
+      <w:pPr>
+        <w:rPr>
+          <w:b/>
+          <w:bCs/>
+        </w:rPr>
+      </w:pPr>
+      <w:r>
+        <w:rPr>
+          <w:b/>
+          <w:bCs/>
+        </w:rPr>
+        <w:t>Learning 4 :-</w:t>
+      </w:r>
+    </w:p>
+    <w:p>
+      <w:pPr>
+        <w:rPr>
+          <w:b/>
+          <w:bCs/>
+        </w:rPr>
+      </w:pPr>
+      <w:r>
+        <w:rPr>
+          <w:b/>
+          <w:bCs/>
+        </w:rPr>
+        <w:t>contextmenu is an event listener that get triggered when we rightclick anywhere on our site.</w:t>
+      </w:r>
+    </w:p>
+    <w:p>
+      <w:r>
+        <w:t>desktop.addEventListener("contextmenu", function(e){</w:t>
+      </w:r>
+    </w:p>
+    <w:p>
+      <w:r>
+        <w:t xml:space="preserve">    e.preventDefault(); </w:t>
+      </w:r>
+      <w:r>
+        <w:rPr>
+          <w:i/>
+          <w:iCs/>
+        </w:rPr>
+        <w:t xml:space="preserve">// </w:t>
+      </w:r>
+      <w:r>
+        <w:rPr>
+          <w:b/>
+          <w:bCs/>
+          <w:i/>
+          <w:iCs/>
+        </w:rPr>
+        <w:t>This will disable browser's default contextMenu.</w:t>
+      </w:r>
+    </w:p>
+    <w:p>
+      <w:r>
+        <w:t>}</w:t>
+      </w:r>
+    </w:p>
+    <w:p/>
+    <w:p>
+      <w:pPr>
+        <w:rPr>
+          <w:b/>
+          <w:bCs/>
+        </w:rPr>
+      </w:pPr>
+      <w:r>
+        <w:rPr>
+          <w:b/>
+          <w:bCs/>
+        </w:rPr>
+        <w:t>Learning 5 :-</w:t>
+      </w:r>
+    </w:p>
+    <w:p>
+      <w:r>
+        <w:t xml:space="preserve">How to prevent </w:t>
+      </w:r>
+      <w:r>
+        <w:t>my rightClickMenu from going outside of the viewport … beasue when I am clicking on the edges of my site my rightClickMenu is going outside of the viewport.</w:t>
+      </w:r>
+    </w:p>
+    <w:p>
+      <w:r>
+        <w:t xml:space="preserve">First I have to find 3 things :-  </w:t>
+      </w:r>
+    </w:p>
+    <w:p>
+      <w:pPr>
+        <w:pStyle w:val="ListParagraph"/>
+        <w:numPr>
+          <w:ilvl w:val="0"/>
+          <w:numId w:val="1"/>
+        </w:numPr>
+      </w:pPr>
+      <w:r>
+        <w:t xml:space="preserve">Menu’s width and height :- </w:t>
+      </w:r>
+      <w:r>
+        <w:rPr>
+          <w:b/>
+          <w:bCs/>
+        </w:rPr>
+        <w:t>menu.offsetWidth and menu.offsetHeight</w:t>
+      </w:r>
+      <w:r>
+        <w:t xml:space="preserve"> will help me find out menus width and height.</w:t>
+      </w:r>
+    </w:p>
+    <w:p>
+      <w:pPr>
+        <w:pStyle w:val="ListParagraph"/>
+        <w:numPr>
+          <w:ilvl w:val="0"/>
+          <w:numId w:val="1"/>
+        </w:numPr>
+      </w:pPr>
+      <w:r>
+        <w:t xml:space="preserve">Window’s width and height :- </w:t>
+      </w:r>
+      <w:r>
+        <w:rPr>
+          <w:b/>
+          <w:bCs/>
+        </w:rPr>
+        <w:t>window.innerWidth and window.innerHeight</w:t>
+      </w:r>
+    </w:p>
+    <w:p>
+      <w:pPr>
+        <w:pStyle w:val="ListParagraph"/>
+        <w:numPr>
+          <w:ilvl w:val="0"/>
+          <w:numId w:val="1"/>
+        </w:numPr>
+      </w:pPr>
+      <w:r>
+        <w:t xml:space="preserve">X and Y coorinates of where we right click :- with the help of contextmenu event listner – e.clientX and e.clientY. </w:t>
+      </w:r>
+    </w:p>
+    <w:p>
+      <w:pPr>
+        <w:pStyle w:val="ListParagraph"/>
+      </w:pPr>
+      <w:r>
+        <w:t xml:space="preserve"> </w:t>
+      </w:r>
+    </w:p>
+    <w:p>
+      <w:pPr>
+        <w:ind w:left="360"/>
+      </w:pPr>
+      <w:r>
+        <w:t>I have to perform some calculations using these ..</w:t>
+      </w:r>
+    </w:p>
+    <w:p>
+      <w:pPr>
+        <w:ind w:left="360"/>
+      </w:pPr>
+    </w:p>
+    <w:p>
+      <w:pPr>
+        <w:ind w:left="360"/>
+      </w:pPr>
+    </w:p>
+    <w:p>
+      <w:pPr>
+        <w:ind w:left="360"/>
+      </w:pPr>
+    </w:p>
+    <w:p>
+      <w:pPr>
+        <w:pStyle w:val="ListParagraph"/>
+        <w:numPr>
+          <w:ilvl w:val="0"/>
+          <w:numId w:val="2"/>
+        </w:numPr>
+      </w:pPr>
+      <w:r>
+        <w:rPr>
+          <w:i/>
+          <w:iCs/>
+        </w:rPr>
+        <w:t xml:space="preserve"> Agar hum simply bina kuch soche samjhe menuWidth calculate karne ki koshish karenge to dikkat ye hai ki menuWidth 0 aegi hamesha kyuki humari menu display nahi hui hai abhi tak(display:none).</w:t>
+      </w:r>
+    </w:p>
+    <w:p>
+      <w:pPr>
+        <w:pStyle w:val="ListParagraph"/>
+        <w:numPr>
+          <w:ilvl w:val="0"/>
+          <w:numId w:val="2"/>
+        </w:numPr>
+      </w:pPr>
+      <w:r>
+        <w:rPr>
+          <w:i/>
+          <w:iCs/>
+        </w:rPr>
+        <w:t>T</w:t>
+      </w:r>
+      <w:r>
+        <w:rPr>
+          <w:i/>
+          <w:iCs/>
+        </w:rPr>
+        <w:t>o humko pehle menu ki display "block" banani padegi fir hum ye calculate kar sakte hain ...</w:t>
+      </w:r>
+    </w:p>
+    <w:p>
+      <w:pPr>
+        <w:pStyle w:val="ListParagraph"/>
+        <w:numPr>
+          <w:ilvl w:val="0"/>
+          <w:numId w:val="2"/>
+        </w:numPr>
+      </w:pPr>
+      <w:r>
+        <w:rPr>
+          <w:i/>
+          <w:iCs/>
+        </w:rPr>
+        <w:t>But mann mein ek doubt aara hai ki agar hum menu ko pehle hhi display block dedenge to wo pehle hi show hojaegi bina uski positions correctly calculate hue.</w:t>
+      </w:r>
+    </w:p>
+    <w:p>
+      <w:r>
+        <w:t xml:space="preserve">Your doubt is </w:t>
+      </w:r>
+      <w:r>
+        <w:rPr>
+          <w:b/>
+          <w:bCs/>
+        </w:rPr>
+        <w:t>100% valid</w:t>
+      </w:r>
+      <w:r>
+        <w:t>:</w:t>
+      </w:r>
+    </w:p>
+    <w:p>
+      <w:r>
+        <w:lastRenderedPageBreak/>
+        <w:t>“If I set display: block first, won’t the menu appear briefly at the wrong position before calculation?”</w:t>
+      </w:r>
+    </w:p>
+    <w:p>
+      <w:pPr>
+        <w:rPr>
+          <w:b/>
+          <w:bCs/>
+        </w:rPr>
+      </w:pPr>
+      <w:r>
+        <w:rPr>
+          <w:b/>
+          <w:bCs/>
+        </w:rPr>
+        <w:t>Short answer</w:t>
+      </w:r>
+    </w:p>
+    <w:p>
+      <w:r>
+        <w:rPr>
+          <w:rFonts w:ascii="Segoe UI Emoji" w:hAnsi="Segoe UI Emoji" w:cs="Segoe UI Emoji"/>
+        </w:rPr>
+        <w:t>👉</w:t>
+      </w:r>
+      <w:r>
+        <w:t xml:space="preserve"> </w:t>
+      </w:r>
+      <w:r>
+        <w:rPr>
+          <w:b/>
+          <w:bCs/>
+        </w:rPr>
+        <w:t xml:space="preserve">Yes, it </w:t>
+      </w:r>
+      <w:r>
+        <w:rPr>
+          <w:b/>
+          <w:bCs/>
+          <w:i/>
+          <w:iCs/>
+        </w:rPr>
+        <w:t>can</w:t>
+      </w:r>
+      <w:r>
+        <w:t xml:space="preserve"> — </w:t>
+      </w:r>
+      <w:r>
+        <w:rPr>
+          <w:i/>
+          <w:iCs/>
+        </w:rPr>
+        <w:t>if you don’t handle it properly.</w:t>
+      </w:r>
+      <w:r>
+        <w:br/>
+        <w:t xml:space="preserve">But there are </w:t>
+      </w:r>
+      <w:r>
+        <w:rPr>
+          <w:b/>
+          <w:bCs/>
+        </w:rPr>
+        <w:t>clean, correct ways</w:t>
+      </w:r>
+      <w:r>
+        <w:t xml:space="preserve"> to avoid that flash completely.</w:t>
+      </w:r>
+    </w:p>
+    <w:p>
+      <w:pPr>
+        <w:rPr>
+          <w:b/>
+          <w:bCs/>
+        </w:rPr>
+      </w:pPr>
+      <w:r>
+        <w:rPr>
+          <w:b/>
+          <w:bCs/>
+        </w:rPr>
+        <w:t>CSS:</w:t>
+      </w:r>
+    </w:p>
+    <w:p>
+      <w:r>
+        <w:t>#contextMenu {</w:t>
+      </w:r>
+    </w:p>
+    <w:p>
+      <w:pPr>
+        <w:rPr>
+          <w:b/>
+          <w:bCs/>
+        </w:rPr>
+      </w:pPr>
+      <w:r>
+        <w:rPr>
+          <w:b/>
+          <w:bCs/>
+        </w:rPr>
+        <w:t xml:space="preserve">  display: none;</w:t>
+      </w:r>
+    </w:p>
+    <w:p>
+      <w:pPr>
+        <w:rPr>
+          <w:b/>
+          <w:bCs/>
+        </w:rPr>
+      </w:pPr>
+      <w:r>
+        <w:rPr>
+          <w:b/>
+          <w:bCs/>
+        </w:rPr>
+        <w:t xml:space="preserve">  visibility: hidden;</w:t>
+      </w:r>
+    </w:p>
+    <w:p>
+      <w:r>
+        <w:t>}</w:t>
+      </w:r>
+    </w:p>
+    <w:p>
+      <w:pPr>
+        <w:tabs>
+          <w:tab w:val="left" w:pos="876"/>
+        </w:tabs>
+        <w:rPr>
+          <w:b/>
+          <w:bCs/>
+        </w:rPr>
+      </w:pPr>
+      <w:r>
+        <w:rPr>
+          <w:b/>
+          <w:bCs/>
+        </w:rPr>
+        <w:t>js</w:t>
+      </w:r>
+      <w:r>
+        <w:rPr>
+          <w:b/>
+          <w:bCs/>
+        </w:rPr>
+        <w:t>:</w:t>
+      </w:r>
+    </w:p>
+    <w:p>
+      <w:r>
+        <w:t>menu.style.display = "block";</w:t>
+      </w:r>
+    </w:p>
+    <w:p>
+      <w:pPr>
+        <w:rPr>
+          <w:b/>
+          <w:bCs/>
+        </w:rPr>
+      </w:pPr>
+      <w:r>
+        <w:rPr>
+          <w:b/>
+          <w:bCs/>
+        </w:rPr>
+        <w:t>menu.style.visibility = "hidden";</w:t>
+      </w:r>
+    </w:p>
+    <w:p>
+      <w:pPr>
+        <w:rPr>
+          <w:b/>
+          <w:bCs/>
+        </w:rPr>
+      </w:pPr>
+      <w:r>
+        <w:rPr>
+          <w:b/>
+          <w:bCs/>
+        </w:rPr>
+        <w:t>// measure + position</w:t>
+      </w:r>
+    </w:p>
+    <w:p>
+      <w:pPr>
+        <w:rPr>
+          <w:b/>
+          <w:bCs/>
+        </w:rPr>
+      </w:pPr>
+      <w:r>
+        <w:rPr>
+          <w:b/>
+          <w:bCs/>
+        </w:rPr>
+        <w:t>menu.style.visibility = "visible";</w:t>
+      </w:r>
+    </w:p>
+    <w:p>
+      <w:pPr>
+        <w:rPr>
+          <w:b/>
+          <w:bCs/>
+        </w:rPr>
+      </w:pPr>
+    </w:p>
+    <w:p>
+      <w:pPr>
+        <w:rPr>
+          <w:b/>
+          <w:bCs/>
+        </w:rPr>
+      </w:pPr>
+    </w:p>
+    <w:p>
+      <w:pPr>
+        <w:rPr>
+          <w:b/>
+          <w:bCs/>
+        </w:rPr>
+      </w:pPr>
+      <w:r>
+        <w:rPr>
+          <w:b/>
+          <w:bCs/>
+        </w:rPr>
+        <w:t>Learning 6 :-</w:t>
+      </w:r>
+    </w:p>
+    <w:p>
+      <w:pPr>
+        <w:rPr>
+          <w:b/>
+          <w:bCs/>
+        </w:rPr>
+      </w:pPr>
+      <w:r>
+        <w:rPr>
+          <w:b/>
+          <w:bCs/>
+        </w:rPr>
+        <w:t>what does boundingclientrect do ?</w:t>
+      </w:r>
+    </w:p>
+    <w:p>
+      <w:pPr>
+        <w:rPr>
+          <w:b/>
+          <w:bCs/>
+        </w:rPr>
+      </w:pPr>
+      <w:r>
+        <w:rPr>
+          <w:b/>
+          <w:bCs/>
+        </w:rPr>
+        <w:t>    const subRect = subMenu.getBoundingClientRect();</w:t>
+      </w:r>
+    </w:p>
+    <w:p>
+      <w:pPr>
+        <w:rPr>
+          <w:b/>
+          <w:bCs/>
+        </w:rPr>
+      </w:pPr>
+      <w:r>
+        <w:rPr>
+          <w:b/>
+          <w:bCs/>
+        </w:rPr>
+        <w:t>    const parentRect = parentItem.getBoundingClientRect();</w:t>
+      </w:r>
+    </w:p>
+    <w:p>
+      <w:pPr>
+        <w:rPr>
+          <w:b/>
+          <w:bCs/>
+        </w:rPr>
+      </w:pPr>
+      <w:r>
+        <w:rPr>
+          <w:b/>
+          <w:bCs/>
+        </w:rPr>
+        <w:t>    const desktopRect = desktop.getBoundingClientRect();</w:t>
+      </w:r>
+    </w:p>
+    <w:p/>
+    <w:p/>
+    <w:p>
+      <w:r>
+        <w:t xml:space="preserve">Great question — this is a </w:t>
+      </w:r>
+      <w:r>
+        <w:rPr>
+          <w:b/>
+          <w:bCs/>
+        </w:rPr>
+        <w:t>very important DOM concept</w:t>
+      </w:r>
+      <w:r>
+        <w:t>, and once you get it, a lot of UI positioning problems become easy.</w:t>
+      </w:r>
+    </w:p>
+    <w:p>
+      <w:r>
+        <w:pict w14:anchorId="77294D64">
+          <v:rect id="_x0000_i1079" style="width:0;height:1.5pt" o:hralign="center" o:hrstd="t" o:hr="t" fillcolor="#a0a0a0" stroked="f"/>
+        </w:pict>
+      </w:r>
+    </w:p>
+    <w:p>
+      <w:pPr>
+        <w:rPr>
+          <w:b/>
+          <w:bCs/>
+        </w:rPr>
+      </w:pPr>
+      <w:r>
+        <w:rPr>
+          <w:rFonts w:ascii="Segoe UI Emoji" w:hAnsi="Segoe UI Emoji" w:cs="Segoe UI Emoji"/>
+          <w:b/>
+          <w:bCs/>
+        </w:rPr>
+        <w:t>🧱</w:t>
+      </w:r>
+      <w:r>
+        <w:rPr>
+          <w:b/>
+          <w:bCs/>
+        </w:rPr>
+        <w:t xml:space="preserve"> What does getBoundingClientRect() do?</w:t>
+      </w:r>
+    </w:p>
+    <w:p>
+      <w:r>
+        <w:t>element.getBoundingClientRect()</w:t>
+      </w:r>
+    </w:p>
+    <w:p>
+      <w:r>
+        <w:rPr>
+          <w:rFonts w:ascii="Segoe UI Emoji" w:hAnsi="Segoe UI Emoji" w:cs="Segoe UI Emoji"/>
+        </w:rPr>
+        <w:t>👉</w:t>
+      </w:r>
+      <w:r>
+        <w:t xml:space="preserve"> It returns </w:t>
+      </w:r>
+      <w:r>
+        <w:rPr>
+          <w:b/>
+          <w:bCs/>
+        </w:rPr>
+        <w:t>the exact position and size of an element relative to the viewport</w:t>
+      </w:r>
+      <w:r>
+        <w:t>.</w:t>
+      </w:r>
+    </w:p>
+    <w:p>
+      <w:r>
+        <w:t xml:space="preserve">It gives you a </w:t>
+      </w:r>
+      <w:r>
+        <w:rPr>
+          <w:b/>
+          <w:bCs/>
+        </w:rPr>
+        <w:t>rectangle (box)</w:t>
+      </w:r>
+      <w:r>
+        <w:t xml:space="preserve"> that tightly wraps the element.</w:t>
+      </w:r>
+    </w:p>
+    <w:p>
+      <w:r>
+        <w:pict w14:anchorId="068AEA38">
+          <v:rect id="_x0000_i1080" style="width:0;height:1.5pt" o:hralign="center" o:hrstd="t" o:hr="t" fillcolor="#a0a0a0" stroked="f"/>
+        </w:pict>
+      </w:r>
+    </w:p>
+    <w:p>
+      <w:pPr>
+        <w:rPr>
+          <w:b/>
+          <w:bCs/>
+        </w:rPr>
+      </w:pPr>
+      <w:r>
+        <w:rPr>
+          <w:rFonts w:ascii="Segoe UI Emoji" w:hAnsi="Segoe UI Emoji" w:cs="Segoe UI Emoji"/>
+          <w:b/>
+          <w:bCs/>
+        </w:rPr>
+        <w:lastRenderedPageBreak/>
+        <w:t>📦</w:t>
+      </w:r>
+      <w:r>
+        <w:rPr>
+          <w:b/>
+          <w:bCs/>
+        </w:rPr>
+        <w:t xml:space="preserve"> What does it return?</w:t>
+      </w:r>
+    </w:p>
+    <w:p>
+      <w:r>
+        <w:t xml:space="preserve">It returns an </w:t>
+      </w:r>
+      <w:r>
+        <w:rPr>
+          <w:b/>
+          <w:bCs/>
+        </w:rPr>
+        <w:t>object</w:t>
+      </w:r>
+      <w:r>
+        <w:t xml:space="preserve"> like this:</w:t>
+      </w:r>
+    </w:p>
+    <w:p>
+      <w:r>
+        <w:t>{</w:t>
+      </w:r>
+    </w:p>
+    <w:p>
+      <w:r>
+        <w:t xml:space="preserve">  top: 120,</w:t>
+      </w:r>
+    </w:p>
+    <w:p>
+      <w:r>
+        <w:t xml:space="preserve">  right: 420,</w:t>
+      </w:r>
+    </w:p>
+    <w:p>
+      <w:r>
+        <w:t xml:space="preserve">  bottom: 260,</w:t>
+      </w:r>
+    </w:p>
+    <w:p>
+      <w:r>
+        <w:t xml:space="preserve">  left: 200,</w:t>
+      </w:r>
+    </w:p>
+    <w:p>
+      <w:r>
+        <w:t xml:space="preserve">  width: 220,</w:t>
+      </w:r>
+    </w:p>
+    <w:p>
+      <w:r>
+        <w:t xml:space="preserve">  height: 140</w:t>
+      </w:r>
+    </w:p>
+    <w:p>
+      <w:r>
+        <w:t>}</w:t>
+      </w:r>
+    </w:p>
+    <w:p>
+      <w:pPr>
+        <w:rPr>
+          <w:b/>
+          <w:bCs/>
+        </w:rPr>
+      </w:pPr>
+      <w:r>
+        <w:rPr>
+          <w:b/>
+          <w:bCs/>
+        </w:rPr>
+        <w:t>Meaning of each value</w:t>
+      </w:r>
+    </w:p>
+    <w:tbl>
+      <w:tblPr>
+        <w:tblW w:w="0" w:type="auto"/>
+        <w:tblCellSpacing w:w="15" w:type="dxa"/>
+        <w:tblCellMar>
+          <w:top w:w="15" w:type="dxa"/>
+          <w:left w:w="15" w:type="dxa"/>
+          <w:bottom w:w="15" w:type="dxa"/>
+          <w:right w:w="15" w:type="dxa"/>
+        </w:tblCellMar>
+        <w:tblLook w:val="04A0" w:firstRow="1" w:lastRow="0" w:firstColumn="1" w:lastColumn="0" w:noHBand="0" w:noVBand="1"/>
+      </w:tblPr>
+      <w:tblGrid>
+        <w:gridCol w:w="874"/>
+        <w:gridCol w:w="2754"/>
+      </w:tblGrid>
+      <w:tr>
+        <w:trPr>
+          <w:tblHeader/>
+          <w:tblCellSpacing w:w="15" w:type="dxa"/>
+        </w:trPr>
+        <w:tc>
+          <w:tcPr>
+            <w:tcW w:w="0" w:type="auto"/>
+            <w:vAlign w:val="center"/>
+            <w:hideMark/>
+          </w:tcPr>
+          <w:p>
+            <w:pPr>
+              <w:rPr>
+                <w:b/>
+                <w:bCs/>
+              </w:rPr>
+            </w:pPr>
+            <w:r>
+              <w:rPr>
+                <w:b/>
+                <w:bCs/>
+              </w:rPr>
+              <w:t>Property</w:t>
+            </w:r>
+          </w:p>
+        </w:tc>
+        <w:tc>
+          <w:tcPr>
+            <w:tcW w:w="0" w:type="auto"/>
+            <w:vAlign w:val="center"/>
+            <w:hideMark/>
+          </w:tcPr>
+          <w:p>
+            <w:pPr>
+              <w:rPr>
+                <w:b/>
+                <w:bCs/>
+              </w:rPr>
+            </w:pPr>
+            <w:r>
+              <w:rPr>
+                <w:b/>
+                <w:bCs/>
+              </w:rPr>
+              <w:t>Meaning</w:t>
+            </w:r>
+          </w:p>
+        </w:tc>
+      </w:tr>
+      <w:tr>
+        <w:trPr>
+          <w:tblCellSpacing w:w="15" w:type="dxa"/>
+        </w:trPr>
+        <w:tc>
+          <w:tcPr>
+            <w:tcW w:w="0" w:type="auto"/>
+            <w:vAlign w:val="center"/>
+            <w:hideMark/>
+          </w:tcPr>
+          <w:p>
+            <w:r>
+              <w:t>top</w:t>
+            </w:r>
+          </w:p>
+        </w:tc>
+        <w:tc>
+          <w:tcPr>
+            <w:tcW w:w="0" w:type="auto"/>
+            <w:vAlign w:val="center"/>
+            <w:hideMark/>
+          </w:tcPr>
+          <w:p>
+            <w:r>
+              <w:t>Distance from top of viewport</w:t>
+            </w:r>
+          </w:p>
+        </w:tc>
+      </w:tr>
+      <w:tr>
+        <w:trPr>
+          <w:tblCellSpacing w:w="15" w:type="dxa"/>
+        </w:trPr>
+        <w:tc>
+          <w:tcPr>
+            <w:tcW w:w="0" w:type="auto"/>
+            <w:vAlign w:val="center"/>
+            <w:hideMark/>
+          </w:tcPr>
+          <w:p>
+            <w:r>
+              <w:t>left</w:t>
+            </w:r>
+          </w:p>
+        </w:tc>
+        <w:tc>
+          <w:tcPr>
+            <w:tcW w:w="0" w:type="auto"/>
+            <w:vAlign w:val="center"/>
+            <w:hideMark/>
+          </w:tcPr>
+          <w:p>
+            <w:r>
+              <w:t>Distance from left of viewport</w:t>
+            </w:r>
+          </w:p>
+        </w:tc>
+      </w:tr>
+      <w:tr>
+        <w:trPr>
+          <w:tblCellSpacing w:w="15" w:type="dxa"/>
+        </w:trPr>
+        <w:tc>
+          <w:tcPr>
+            <w:tcW w:w="0" w:type="auto"/>
+            <w:vAlign w:val="center"/>
+            <w:hideMark/>
+          </w:tcPr>
+          <w:p>
+            <w:r>
+              <w:t>right</w:t>
+            </w:r>
+          </w:p>
+        </w:tc>
+        <w:tc>
+          <w:tcPr>
+            <w:tcW w:w="0" w:type="auto"/>
+            <w:vAlign w:val="center"/>
+            <w:hideMark/>
+          </w:tcPr>
+          <w:p>
+            <w:r>
+              <w:t>left + width</w:t>
+            </w:r>
+          </w:p>
+        </w:tc>
+      </w:tr>
+      <w:tr>
+        <w:trPr>
+          <w:tblCellSpacing w:w="15" w:type="dxa"/>
+        </w:trPr>
+        <w:tc>
+          <w:tcPr>
+            <w:tcW w:w="0" w:type="auto"/>
+            <w:vAlign w:val="center"/>
+            <w:hideMark/>
+          </w:tcPr>
+          <w:p>
+            <w:r>
+              <w:t>bottom</w:t>
+            </w:r>
+          </w:p>
+        </w:tc>
+        <w:tc>
+          <w:tcPr>
+            <w:tcW w:w="0" w:type="auto"/>
+            <w:vAlign w:val="center"/>
+            <w:hideMark/>
+          </w:tcPr>
+          <w:p>
+            <w:r>
+              <w:t>top + height</w:t>
+            </w:r>
+          </w:p>
+        </w:tc>
+      </w:tr>
+      <w:tr>
+        <w:trPr>
+          <w:tblCellSpacing w:w="15" w:type="dxa"/>
+        </w:trPr>
+        <w:tc>
+          <w:tcPr>
+            <w:tcW w:w="0" w:type="auto"/>
+            <w:vAlign w:val="center"/>
+            <w:hideMark/>
+          </w:tcPr>
+          <w:p>
+            <w:r>
+              <w:t>width</w:t>
+            </w:r>
+          </w:p>
+        </w:tc>
+        <w:tc>
+          <w:tcPr>
+            <w:tcW w:w="0" w:type="auto"/>
+            <w:vAlign w:val="center"/>
+            <w:hideMark/>
+          </w:tcPr>
+          <w:p>
+            <w:r>
+              <w:t>Element width</w:t>
+            </w:r>
+          </w:p>
+        </w:tc>
+      </w:tr>
+      <w:tr>
+        <w:trPr>
+          <w:tblCellSpacing w:w="15" w:type="dxa"/>
+        </w:trPr>
+        <w:tc>
+          <w:tcPr>
+            <w:tcW w:w="0" w:type="auto"/>
+            <w:vAlign w:val="center"/>
+            <w:hideMark/>
+          </w:tcPr>
+          <w:p>
+            <w:r>
+              <w:t>height</w:t>
+            </w:r>
+          </w:p>
+        </w:tc>
+        <w:tc>
+          <w:tcPr>
+            <w:tcW w:w="0" w:type="auto"/>
+            <w:vAlign w:val="center"/>
+            <w:hideMark/>
+          </w:tcPr>
+          <w:p>
+            <w:r>
+              <w:t>Element height</w:t>
+            </w:r>
+          </w:p>
+        </w:tc>
+      </w:tr>
+    </w:tbl>
+    <w:p>
+      <w:r>
+        <w:rPr>
+          <w:rFonts w:ascii="Segoe UI Emoji" w:hAnsi="Segoe UI Emoji" w:cs="Segoe UI Emoji"/>
+        </w:rPr>
+        <w:t>📌</w:t>
+      </w:r>
+      <w:r>
+        <w:t xml:space="preserve"> </w:t>
+      </w:r>
+      <w:r>
+        <w:rPr>
+          <w:b/>
+          <w:bCs/>
+        </w:rPr>
+        <w:t>All values are in pixels</w:t>
+      </w:r>
+    </w:p>
+    <w:p>
+      <w:r>
+        <w:pict w14:anchorId="1A48279C">
+          <v:rect id="_x0000_i1081" style="width:0;height:1.5pt" o:hralign="center" o:hrstd="t" o:hr="t" fillcolor="#a0a0a0" stroked="f"/>
+        </w:pict>
+      </w:r>
+    </w:p>
+    <w:p>
+      <w:pPr>
+        <w:rPr>
+          <w:b/>
+          <w:bCs/>
+        </w:rPr>
+      </w:pPr>
+      <w:r>
+        <w:rPr>
+          <w:rFonts w:ascii="Segoe UI Emoji" w:hAnsi="Segoe UI Emoji" w:cs="Segoe UI Emoji"/>
+          <w:b/>
+          <w:bCs/>
+        </w:rPr>
+        <w:t>🔍</w:t>
+      </w:r>
+      <w:r>
+        <w:rPr>
+          <w:b/>
+          <w:bCs/>
+        </w:rPr>
+        <w:t xml:space="preserve"> Why is it called </w:t>
+      </w:r>
+      <w:r>
+        <w:rPr>
+          <w:b/>
+          <w:bCs/>
+          <w:i/>
+          <w:iCs/>
+        </w:rPr>
+        <w:t>Client</w:t>
+      </w:r>
+      <w:r>
+        <w:rPr>
+          <w:b/>
+          <w:bCs/>
+        </w:rPr>
+        <w:t>Rect?</w:t>
+      </w:r>
+    </w:p>
+    <w:p>
+      <w:pPr>
+        <w:numPr>
+          <w:ilvl w:val="0"/>
+          <w:numId w:val="3"/>
+        </w:numPr>
+      </w:pPr>
+      <w:r>
+        <w:rPr>
+          <w:b/>
+          <w:bCs/>
+        </w:rPr>
+        <w:t>Client</w:t>
+      </w:r>
+      <w:r>
+        <w:t xml:space="preserve"> = browser viewport (visible area)</w:t>
+      </w:r>
+    </w:p>
+    <w:p>
+      <w:pPr>
+        <w:numPr>
+          <w:ilvl w:val="0"/>
+          <w:numId w:val="3"/>
+        </w:numPr>
+      </w:pPr>
+      <w:r>
+        <w:rPr>
+          <w:b/>
+          <w:bCs/>
+        </w:rPr>
+        <w:t>Rect</w:t>
+      </w:r>
+      <w:r>
+        <w:t xml:space="preserve"> = rectangle</w:t>
+      </w:r>
+    </w:p>
+    <w:p>
+      <w:r>
+        <w:t>So it’s literally:</w:t>
+      </w:r>
+    </w:p>
+    <w:p>
+      <w:r>
+        <w:t>“Give me the rectangle of this element inside the viewport”</w:t>
+      </w:r>
+    </w:p>
+    <w:p>
+      <w:r>
+        <w:pict w14:anchorId="5D24472A">
+          <v:rect id="_x0000_i1082" style="width:0;height:1.5pt" o:hralign="center" o:hrstd="t" o:hr="t" fillcolor="#a0a0a0" stroked="f"/>
+        </w:pict>
+      </w:r>
+    </w:p>
+    <w:p>
+      <w:pPr>
+        <w:rPr>
+          <w:b/>
+          <w:bCs/>
+        </w:rPr>
+      </w:pPr>
+      <w:r>
+        <w:rPr>
+          <w:rFonts w:ascii="Segoe UI Emoji" w:hAnsi="Segoe UI Emoji" w:cs="Segoe UI Emoji"/>
+          <w:b/>
+          <w:bCs/>
+        </w:rPr>
+        <w:t>🧠</w:t>
+      </w:r>
+      <w:r>
+        <w:rPr>
+          <w:b/>
+          <w:bCs/>
+        </w:rPr>
+        <w:t xml:space="preserve"> Why we used it in your context menu</w:t>
+      </w:r>
+    </w:p>
+    <w:p>
+      <w:r>
+        <w:t>You saw this code:</w:t>
+      </w:r>
+    </w:p>
+    <w:p>
+      <w:r>
+        <w:t>const parentRect = parentItem.getBoundingClientRect();</w:t>
+      </w:r>
+    </w:p>
+    <w:p>
+      <w:r>
+        <w:t>const subRect = subMenu.getBoundingClientRect();</w:t>
+      </w:r>
+    </w:p>
+    <w:p>
+      <w:r>
+        <w:lastRenderedPageBreak/>
+        <w:t>const desktopRect = desktop.getBoundingClientRect();</w:t>
+      </w:r>
+    </w:p>
+    <w:p>
+      <w:pPr>
+        <w:rPr>
+          <w:b/>
+          <w:bCs/>
+        </w:rPr>
+      </w:pPr>
+      <w:r>
+        <w:rPr>
+          <w:b/>
+          <w:bCs/>
+        </w:rPr>
+        <w:t>This lets us answer questions like:</w:t>
+      </w:r>
+    </w:p>
+    <w:p>
+      <w:r>
+        <w:rPr>
+          <w:rFonts w:ascii="Segoe UI Symbol" w:hAnsi="Segoe UI Symbol" w:cs="Segoe UI Symbol"/>
+        </w:rPr>
+        <w:t>✔</w:t>
+      </w:r>
+      <w:r>
+        <w:t xml:space="preserve"> Where is the parent menu item </w:t>
+      </w:r>
+      <w:r>
+        <w:rPr>
+          <w:b/>
+          <w:bCs/>
+        </w:rPr>
+        <w:t>on screen</w:t>
+      </w:r>
+      <w:r>
+        <w:t>?</w:t>
+      </w:r>
+      <w:r>
+        <w:br/>
+      </w:r>
+      <w:r>
+        <w:rPr>
+          <w:rFonts w:ascii="Segoe UI Symbol" w:hAnsi="Segoe UI Symbol" w:cs="Segoe UI Symbol"/>
+        </w:rPr>
+        <w:t>✔</w:t>
+      </w:r>
+      <w:r>
+        <w:t xml:space="preserve"> Will the submenu go </w:t>
+      </w:r>
+      <w:r>
+        <w:rPr>
+          <w:b/>
+          <w:bCs/>
+        </w:rPr>
+        <w:t>outside the screen</w:t>
+      </w:r>
+      <w:r>
+        <w:t>?</w:t>
+      </w:r>
+      <w:r>
+        <w:br/>
+      </w:r>
+      <w:r>
+        <w:rPr>
+          <w:rFonts w:ascii="Segoe UI Symbol" w:hAnsi="Segoe UI Symbol" w:cs="Segoe UI Symbol"/>
+        </w:rPr>
+        <w:t>✔</w:t>
+      </w:r>
+      <w:r>
+        <w:t xml:space="preserve"> Should it open </w:t>
+      </w:r>
+      <w:r>
+        <w:rPr>
+          <w:b/>
+          <w:bCs/>
+        </w:rPr>
+        <w:t>left or right</w:t>
+      </w:r>
+      <w:r>
+        <w:t>?</w:t>
+      </w:r>
+      <w:r>
+        <w:br/>
+      </w:r>
+      <w:r>
+        <w:rPr>
+          <w:rFonts w:ascii="Segoe UI Symbol" w:hAnsi="Segoe UI Symbol" w:cs="Segoe UI Symbol"/>
+        </w:rPr>
+        <w:t>✔</w:t>
+      </w:r>
+      <w:r>
+        <w:t xml:space="preserve"> Should it move </w:t>
+      </w:r>
+      <w:r>
+        <w:rPr>
+          <w:b/>
+          <w:bCs/>
+        </w:rPr>
+        <w:t>up or down</w:t>
+      </w:r>
+      <w:r>
+        <w:t>?</w:t>
+      </w:r>
+    </w:p>
+    <w:p>
+      <w:r>
+        <w:pict w14:anchorId="53CAF8A3">
+          <v:rect id="_x0000_i1083" style="width:0;height:1.5pt" o:hralign="center" o:hrstd="t" o:hr="t" fillcolor="#a0a0a0" stroked="f"/>
+        </w:pict>
+      </w:r>
+    </w:p>
+    <w:p>
+      <w:pPr>
+        <w:rPr>
+          <w:b/>
+          <w:bCs/>
+        </w:rPr>
+      </w:pPr>
+      <w:r>
+        <w:rPr>
+          <w:rFonts w:ascii="Segoe UI Emoji" w:hAnsi="Segoe UI Emoji" w:cs="Segoe UI Emoji"/>
+          <w:b/>
+          <w:bCs/>
+        </w:rPr>
+        <w:t>🪟</w:t>
+      </w:r>
+      <w:r>
+        <w:rPr>
+          <w:b/>
+          <w:bCs/>
+        </w:rPr>
+        <w:t xml:space="preserve"> Real example (your bug)</w:t>
+      </w:r>
+    </w:p>
+    <w:p>
+      <w:r>
+        <w:t>if (parentRect.right + subWidth &gt; desktopRect.right) {</w:t>
+      </w:r>
+    </w:p>
+    <w:p>
+      <w:r>
+        <w:t xml:space="preserve">    // submenu would overflow → open to left</w:t>
+      </w:r>
+    </w:p>
+    <w:p>
+      <w:r>
+        <w:t>}</w:t>
+      </w:r>
+    </w:p>
+    <w:p>
+      <w:r>
+        <w:t>This means:</w:t>
+      </w:r>
+    </w:p>
+    <w:p>
+      <w:r>
+        <w:t>“If the submenu opens to the right and crosses the screen boundary → flip it left”</w:t>
+      </w:r>
+    </w:p>
+    <w:p>
+      <w:r>
+        <w:t xml:space="preserve">This is </w:t>
+      </w:r>
+      <w:r>
+        <w:rPr>
+          <w:b/>
+          <w:bCs/>
+        </w:rPr>
+        <w:t>impossible to calculate correctly</w:t>
+      </w:r>
+      <w:r>
+        <w:t xml:space="preserve"> using only offsetWidth or click coordinates.</w:t>
+      </w:r>
+    </w:p>
+    <w:p>
+      <w:r>
+        <w:pict w14:anchorId="2CB17203">
+          <v:rect id="_x0000_i1084" style="width:0;height:1.5pt" o:hralign="center" o:hrstd="t" o:hr="t" fillcolor="#a0a0a0" stroked="f"/>
+        </w:pict>
+      </w:r>
+    </w:p>
+    <w:p>
+      <w:pPr>
+        <w:rPr>
+          <w:b/>
+          <w:bCs/>
+        </w:rPr>
+      </w:pPr>
+      <w:r>
+        <w:rPr>
+          <w:rFonts w:ascii="Segoe UI Emoji" w:hAnsi="Segoe UI Emoji" w:cs="Segoe UI Emoji"/>
+          <w:b/>
+          <w:bCs/>
+        </w:rPr>
+        <w:t>❌</w:t>
+      </w:r>
+      <w:r>
+        <w:rPr>
+          <w:b/>
+          <w:bCs/>
+        </w:rPr>
+        <w:t xml:space="preserve"> Difference vs offsetTop, offsetLeft</w:t>
+      </w:r>
+    </w:p>
+    <w:tbl>
+      <w:tblPr>
+        <w:tblW w:w="0" w:type="auto"/>
+        <w:tblCellSpacing w:w="15" w:type="dxa"/>
+        <w:tblCellMar>
+          <w:top w:w="15" w:type="dxa"/>
+          <w:left w:w="15" w:type="dxa"/>
+          <w:bottom w:w="15" w:type="dxa"/>
+          <w:right w:w="15" w:type="dxa"/>
+        </w:tblCellMar>
+        <w:tblLook w:val="04A0" w:firstRow="1" w:lastRow="0" w:firstColumn="1" w:lastColumn="0" w:noHBand="0" w:noVBand="1"/>
+      </w:tblPr>
+      <w:tblGrid>
+        <w:gridCol w:w="2251"/>
+        <w:gridCol w:w="1256"/>
+      </w:tblGrid>
+      <w:tr>
+        <w:trPr>
+          <w:tblHeader/>
+          <w:tblCellSpacing w:w="15" w:type="dxa"/>
+        </w:trPr>
+        <w:tc>
+          <w:tcPr>
+            <w:tcW w:w="0" w:type="auto"/>
+            <w:vAlign w:val="center"/>
+            <w:hideMark/>
+          </w:tcPr>
+          <w:p>
+            <w:pPr>
+              <w:rPr>
+                <w:b/>
+                <w:bCs/>
+              </w:rPr>
+            </w:pPr>
+            <w:r>
+              <w:rPr>
+                <w:b/>
+                <w:bCs/>
+              </w:rPr>
+              <w:t>Property</w:t>
+            </w:r>
+          </w:p>
+        </w:tc>
+        <w:tc>
+          <w:tcPr>
+            <w:tcW w:w="0" w:type="auto"/>
+            <w:vAlign w:val="center"/>
+            <w:hideMark/>
+          </w:tcPr>
+          <w:p>
+            <w:pPr>
+              <w:rPr>
+                <w:b/>
+                <w:bCs/>
+              </w:rPr>
+            </w:pPr>
+            <w:r>
+              <w:rPr>
+                <w:b/>
+                <w:bCs/>
+              </w:rPr>
+              <w:t>Relative to</w:t>
+            </w:r>
+          </w:p>
+        </w:tc>
+      </w:tr>
+      <w:tr>
+        <w:trPr>
+          <w:tblCellSpacing w:w="15" w:type="dxa"/>
+        </w:trPr>
+        <w:tc>
+          <w:tcPr>
+            <w:tcW w:w="0" w:type="auto"/>
+            <w:vAlign w:val="center"/>
+            <w:hideMark/>
+          </w:tcPr>
+          <w:p>
+            <w:r>
+              <w:t>offsetTop</w:t>
+            </w:r>
+          </w:p>
+        </w:tc>
+        <w:tc>
+          <w:tcPr>
+            <w:tcW w:w="0" w:type="auto"/>
+            <w:vAlign w:val="center"/>
+            <w:hideMark/>
+          </w:tcPr>
+          <w:p>
+            <w:r>
+              <w:t>Offset parent</w:t>
+            </w:r>
+          </w:p>
+        </w:tc>
+      </w:tr>
+      <w:tr>
+        <w:trPr>
+          <w:tblCellSpacing w:w="15" w:type="dxa"/>
+        </w:trPr>
+        <w:tc>
+          <w:tcPr>
+            <w:tcW w:w="0" w:type="auto"/>
+            <w:vAlign w:val="center"/>
+            <w:hideMark/>
+          </w:tcPr>
+          <w:p>
+            <w:r>
+              <w:t>offsetLeft</w:t>
+            </w:r>
+          </w:p>
+        </w:tc>
+        <w:tc>
+          <w:tcPr>
+            <w:tcW w:w="0" w:type="auto"/>
+            <w:vAlign w:val="center"/>
+            <w:hideMark/>
+          </w:tcPr>
+          <w:p>
+            <w:r>
+              <w:t>Offset parent</w:t>
+            </w:r>
+          </w:p>
+        </w:tc>
+      </w:tr>
+      <w:tr>
+        <w:trPr>
+          <w:tblCellSpacing w:w="15" w:type="dxa"/>
+        </w:trPr>
+        <w:tc>
+          <w:tcPr>
+            <w:tcW w:w="0" w:type="auto"/>
+            <w:vAlign w:val="center"/>
+            <w:hideMark/>
+          </w:tcPr>
+          <w:p>
+            <w:r>
+              <w:t>getBoundingClientRect()</w:t>
+            </w:r>
+          </w:p>
+        </w:tc>
+        <w:tc>
+          <w:tcPr>
+            <w:tcW w:w="0" w:type="auto"/>
+            <w:vAlign w:val="center"/>
+            <w:hideMark/>
+          </w:tcPr>
+          <w:p>
+            <w:r>
+              <w:t>Viewport</w:t>
+            </w:r>
+          </w:p>
+        </w:tc>
+      </w:tr>
+    </w:tbl>
+    <w:p>
+      <w:r>
+        <w:t xml:space="preserve">For </w:t>
+      </w:r>
+      <w:r>
+        <w:rPr>
+          <w:b/>
+          <w:bCs/>
+        </w:rPr>
+        <w:t>edge detection</w:t>
+      </w:r>
+      <w:r>
+        <w:t>, viewport-relative values are what you need.</w:t>
+      </w:r>
+    </w:p>
+    <w:p>
+      <w:r>
+        <w:pict w14:anchorId="2E6FAD0A">
+          <v:rect id="_x0000_i1085" style="width:0;height:1.5pt" o:hralign="center" o:hrstd="t" o:hr="t" fillcolor="#a0a0a0" stroked="f"/>
+        </w:pict>
+      </w:r>
+    </w:p>
+    <w:p>
+      <w:pPr>
+        <w:rPr>
+          <w:b/>
+          <w:bCs/>
+        </w:rPr>
+      </w:pPr>
+      <w:r>
+        <w:rPr>
+          <w:rFonts w:ascii="Segoe UI Emoji" w:hAnsi="Segoe UI Emoji" w:cs="Segoe UI Emoji"/>
+          <w:b/>
+          <w:bCs/>
+        </w:rPr>
+        <w:t>🧪</w:t>
+      </w:r>
+      <w:r>
+        <w:rPr>
+          <w:b/>
+          <w:bCs/>
+        </w:rPr>
+        <w:t xml:space="preserve"> Tiny demo (try this)</w:t>
+      </w:r>
+    </w:p>
+    <w:p>
+      <w:r>
+        <w:t>const box = document.querySelector(".box");</w:t>
+      </w:r>
+    </w:p>
+    <w:p/>
+    <w:p>
+      <w:r>
+        <w:t>document.addEventListener("click", () =&gt; {</w:t>
+      </w:r>
+    </w:p>
+    <w:p>
+      <w:r>
+        <w:t xml:space="preserve">  console.log(box.getBoundingClientRect());</w:t>
+      </w:r>
+    </w:p>
+    <w:p>
+      <w:r>
+        <w:t>});</w:t>
+      </w:r>
+    </w:p>
+    <w:p>
+      <w:r>
+        <w:t>Click anywhere and resize the window — you’ll see values change live.</w:t>
+      </w:r>
+    </w:p>
+    <w:p>
+      <w:r>
+        <w:pict w14:anchorId="0D4E2B35">
+          <v:rect id="_x0000_i1086" style="width:0;height:1.5pt" o:hralign="center" o:hrstd="t" o:hr="t" fillcolor="#a0a0a0" stroked="f"/>
+        </w:pict>
+      </w:r>
+    </w:p>
+    <w:p>
+      <w:pPr>
+        <w:rPr>
+          <w:b/>
+          <w:bCs/>
+        </w:rPr>
+      </w:pPr>
+      <w:r>
+        <w:rPr>
+          <w:rFonts w:ascii="Segoe UI Emoji" w:hAnsi="Segoe UI Emoji" w:cs="Segoe UI Emoji"/>
+          <w:b/>
+          <w:bCs/>
+        </w:rPr>
+        <w:t>🔑</w:t>
+      </w:r>
+      <w:r>
+        <w:rPr>
+          <w:b/>
+          <w:bCs/>
+        </w:rPr>
+        <w:t xml:space="preserve"> One-line mental model (VERY IMPORTANT)</w:t>
+      </w:r>
+    </w:p>
+    <w:p>
+      <w:r>
+        <w:rPr>
+          <w:b/>
+          <w:bCs/>
+        </w:rPr>
+        <w:lastRenderedPageBreak/>
+        <w:t>getBoundingClientRect() tells you exactly where an element is on the screen right now.</w:t>
+      </w:r>
+    </w:p>
+    <w:p>
+      <w:r>
+        <w:pict w14:anchorId="0ADC4A2D">
+          <v:rect id="_x0000_i1087" style="width:0;height:1.5pt" o:hralign="center" o:hrstd="t" o:hr="t" fillcolor="#a0a0a0" stroked="f"/>
+        </w:pict>
+      </w:r>
+    </w:p>
+    <w:p>
+      <w:pPr>
+        <w:rPr>
+          <w:b/>
+          <w:bCs/>
+        </w:rPr>
+      </w:pPr>
+      <w:r>
+        <w:rPr>
+          <w:rFonts w:ascii="Segoe UI Emoji" w:hAnsi="Segoe UI Emoji" w:cs="Segoe UI Emoji"/>
+          <w:b/>
+          <w:bCs/>
+        </w:rPr>
+        <w:t>🪟</w:t>
+      </w:r>
+      <w:r>
+        <w:rPr>
+          <w:b/>
+          <w:bCs/>
+        </w:rPr>
+        <w:t xml:space="preserve"> Why professionals use it</w:t>
+      </w:r>
+    </w:p>
+    <w:p>
+      <w:r>
+        <w:rPr>
+          <w:rFonts w:ascii="Segoe UI Symbol" w:hAnsi="Segoe UI Symbol" w:cs="Segoe UI Symbol"/>
+        </w:rPr>
+        <w:t>✔</w:t>
+      </w:r>
+      <w:r>
+        <w:t xml:space="preserve"> Drag &amp; drop</w:t>
+      </w:r>
+      <w:r>
+        <w:br/>
+      </w:r>
+      <w:r>
+        <w:rPr>
+          <w:rFonts w:ascii="Segoe UI Symbol" w:hAnsi="Segoe UI Symbol" w:cs="Segoe UI Symbol"/>
+        </w:rPr>
+        <w:t>✔</w:t>
+      </w:r>
+      <w:r>
+        <w:t xml:space="preserve"> Context menus</w:t>
+      </w:r>
+      <w:r>
+        <w:br/>
+      </w:r>
+      <w:r>
+        <w:rPr>
+          <w:rFonts w:ascii="Segoe UI Symbol" w:hAnsi="Segoe UI Symbol" w:cs="Segoe UI Symbol"/>
+        </w:rPr>
+        <w:t>✔</w:t>
+      </w:r>
+      <w:r>
+        <w:t xml:space="preserve"> Tooltips</w:t>
+      </w:r>
+      <w:r>
+        <w:br/>
+      </w:r>
+      <w:r>
+        <w:rPr>
+          <w:rFonts w:ascii="Segoe UI Symbol" w:hAnsi="Segoe UI Symbol" w:cs="Segoe UI Symbol"/>
+        </w:rPr>
+        <w:t>✔</w:t>
+      </w:r>
+      <w:r>
+        <w:t xml:space="preserve"> Modals</w:t>
+      </w:r>
+      <w:r>
+        <w:br/>
+      </w:r>
+      <w:r>
+        <w:rPr>
+          <w:rFonts w:ascii="Segoe UI Symbol" w:hAnsi="Segoe UI Symbol" w:cs="Segoe UI Symbol"/>
+        </w:rPr>
+        <w:t>✔</w:t>
+      </w:r>
+      <w:r>
+        <w:t xml:space="preserve"> Dropdowns</w:t>
+      </w:r>
+      <w:r>
+        <w:br/>
+      </w:r>
+      <w:r>
+        <w:rPr>
+          <w:rFonts w:ascii="Segoe UI Symbol" w:hAnsi="Segoe UI Symbol" w:cs="Segoe UI Symbol"/>
+        </w:rPr>
+        <w:t>✔</w:t>
+      </w:r>
+      <w:r>
+        <w:t xml:space="preserve"> Popovers</w:t>
+      </w:r>
+      <w:r>
+        <w:br/>
+      </w:r>
+      <w:r>
+        <w:rPr>
+          <w:rFonts w:ascii="Segoe UI Symbol" w:hAnsi="Segoe UI Symbol" w:cs="Segoe UI Symbol"/>
+        </w:rPr>
+        <w:t>✔</w:t>
+      </w:r>
+      <w:r>
+        <w:t xml:space="preserve"> Collision detection</w:t>
+      </w:r>
+    </w:p>
+    <w:p>
+      <w:r>
+        <w:t xml:space="preserve">You are </w:t>
+      </w:r>
+      <w:r>
+        <w:rPr>
+          <w:b/>
+          <w:bCs/>
+        </w:rPr>
+        <w:t>thinking like a real UI engineer now</w:t>
+      </w:r>
+      <w:r>
+        <w:t xml:space="preserve"> </w:t>
+      </w:r>
+      <w:r>
+        <w:rPr>
+          <w:rFonts w:ascii="Segoe UI Emoji" w:hAnsi="Segoe UI Emoji" w:cs="Segoe UI Emoji"/>
+        </w:rPr>
+        <w:t>👍</w:t>
+      </w:r>
+    </w:p>
+    <w:p/>
+    <w:p>
+      <w:pPr>
+        <w:ind w:left="360"/>
+      </w:pPr>
+    </w:p>
+    <w:p/>
+    <w:p>
+      <w:pPr>
+        <w:rPr>
+          <w:b/>
+          <w:bCs/>
+        </w:rPr>
+      </w:pPr>
+      <w:r>
+        <w:rPr>
+          <w:b/>
+          <w:bCs/>
+        </w:rPr>
+        <w:t xml:space="preserve">Learning </w:t>
+      </w:r>
+      <w:r>
+        <w:rPr>
+          <w:b/>
+          <w:bCs/>
+        </w:rPr>
+        <w:t>7</w:t>
+      </w:r>
+      <w:r>
+        <w:rPr>
+          <w:b/>
+          <w:bCs/>
+        </w:rPr>
+        <w:t xml:space="preserve"> :-</w:t>
+      </w:r>
+    </w:p>
+    <w:p>
+      <w:pPr>
+        <w:rPr>
+          <w:b/>
+          <w:bCs/>
+        </w:rPr>
+      </w:pPr>
+      <w:r>
+        <w:rPr>
+          <w:b/>
+          <w:bCs/>
+        </w:rPr>
+        <w:t>How to reaload our page on click :</w:t>
+      </w:r>
+    </w:p>
+    <w:p>
+      <w:r>
+        <w:t>refreshBtn.addEventListener("click", () =&gt; {</w:t>
+      </w:r>
+    </w:p>
+    <w:p>
+      <w:r>
+        <w:t xml:space="preserve">  location.reload();</w:t>
+      </w:r>
+    </w:p>
+    <w:p>
+      <w:r>
+        <w:t>});</w:t>
+      </w:r>
+    </w:p>
+    <w:p/>
+    <w:p>
+      <w:pPr>
+        <w:rPr>
+          <w:b/>
+          <w:bCs/>
+        </w:rPr>
+      </w:pPr>
+      <w:r>
+        <w:rPr>
+          <w:b/>
+          <w:bCs/>
+        </w:rPr>
+        <w:t>What is location?</w:t>
+      </w:r>
+    </w:p>
+    <w:p>
+      <w:r>
+        <w:t xml:space="preserve">location is a </w:t>
+      </w:r>
+      <w:r>
+        <w:rPr>
+          <w:b/>
+          <w:bCs/>
+        </w:rPr>
+        <w:t>built-in browser object</w:t>
+      </w:r>
+      <w:r>
+        <w:t xml:space="preserve"> that represents the </w:t>
+      </w:r>
+      <w:r>
+        <w:rPr>
+          <w:b/>
+          <w:bCs/>
+        </w:rPr>
+        <w:t>current page’s URL</w:t>
+      </w:r>
+      <w:r>
+        <w:t>.</w:t>
+      </w:r>
+    </w:p>
+    <w:p>
+      <w:pPr>
+        <w:rPr>
+          <w:b/>
+          <w:bCs/>
+        </w:rPr>
+      </w:pPr>
+      <w:r>
+        <w:rPr>
+          <w:b/>
+          <w:bCs/>
+        </w:rPr>
+        <w:t>What is reload?</w:t>
+      </w:r>
+    </w:p>
+    <w:p>
+      <w:r>
+        <w:t xml:space="preserve">reload is a </w:t>
+      </w:r>
+      <w:r>
+        <w:rPr>
+          <w:b/>
+          <w:bCs/>
+        </w:rPr>
+        <w:t>method (function)</w:t>
+      </w:r>
+      <w:r>
+        <w:t xml:space="preserve"> of the </w:t>
+      </w:r>
+      <w:r>
+        <w:rPr>
+          <w:b/>
+          <w:bCs/>
+        </w:rPr>
+        <w:t>location object</w:t>
+      </w:r>
+      <w:r>
+        <w:t>.</w:t>
+      </w:r>
+    </w:p>
+    <w:p/>
     <w:sectPr>
       <w:pgSz w:w="11906" w:h="16838"/>
       <w:pgMar w:top="1440" w:right="1440" w:bottom="1440" w:left="1440" w:header="708" w:footer="708" w:gutter="0"/>
@@ -578,6 +2409,372 @@
     </w:sectPr>
   </w:body>
 </w:document>
+</file>
+
+<file path=word/numbering.xml><?xml version="1.0" encoding="utf-8"?>
+<w:numbering xmlns:wpc="http://schemas.microsoft.com/office/word/2010/wordprocessingCanvas" xmlns:cx="http://schemas.microsoft.com/office/drawing/2014/chartex" xmlns:cx1="http://schemas.microsoft.com/office/drawing/2015/9/8/chartex" xmlns:cx2="http://schemas.microsoft.com/office/drawing/2015/10/21/chartex" xmlns:cx3="http://schemas.microsoft.com/office/drawing/2016/5/9/chartex" xmlns:cx4="http://schemas.microsoft.com/office/drawing/2016/5/10/chartex" xmlns:cx5="http://schemas.microsoft.com/office/drawing/2016/5/11/chartex" xmlns:cx6="http://schemas.microsoft.com/office/drawing/2016/5/12/chartex" xmlns:cx7="http://schemas.microsoft.com/office/drawing/2016/5/13/chartex" xmlns:cx8="http://schemas.microsoft.com/office/drawing/2016/5/14/chartex" xmlns:mc="http://schemas.openxmlformats.org/markup-compatibility/2006" xmlns:aink="http://schemas.microsoft.com/office/drawing/2016/ink" xmlns:am3d="http://schemas.microsoft.com/office/drawing/2017/model3d" xmlns:o="urn:schemas-microsoft-com:office:office" xmlns:oel="http://schemas.microsoft.com/office/2019/extlst" xmlns:r="http://schemas.openxmlformats.org/officeDocument/2006/relationships" xmlns:m="http://schemas.openxmlformats.org/officeDocument/2006/math" xmlns:v="urn:schemas-microsoft-com:vml" xmlns:wp14="http://schemas.microsoft.com/office/word/2010/wordprocessingDrawing" xmlns:wp="http://schemas.openxmlformats.org/drawingml/2006/wordprocessingDrawing" xmlns:w10="urn:schemas-microsoft-com:office:word" xmlns:w="http://schemas.openxmlformats.org/wordprocessingml/2006/main" xmlns:w14="http://schemas.microsoft.com/office/word/2010/wordml" xmlns:w15="http://schemas.microsoft.com/office/word/2012/wordml" xmlns:w16cex="http://schemas.microsoft.com/office/word/2018/wordml/cex" xmlns:w16cid="http://schemas.microsoft.com/office/word/2016/wordml/cid" xmlns:w16="http://schemas.microsoft.com/office/word/2018/wordml" xmlns:w16du="http://schemas.microsoft.com/office/word/2023/wordml/word16du" xmlns:w16sdtdh="http://schemas.microsoft.com/office/word/2020/wordml/sdtdatahash" xmlns:w16sdtfl="http://schemas.microsoft.com/office/word/2024/wordml/sdtformatlock" xmlns:w16se="http://schemas.microsoft.com/office/word/2015/wordml/symex" xmlns:wpg="http://schemas.microsoft.com/office/word/2010/wordprocessingGroup" xmlns:wpi="http://schemas.microsoft.com/office/word/2010/wordprocessingInk" xmlns:wne="http://schemas.microsoft.com/office/word/2006/wordml" xmlns:wps="http://schemas.microsoft.com/office/word/2010/wordprocessingShape" mc:Ignorable="w14 w15 w16se w16cid w16 w16cex w16sdtdh w16sdtfl w16du wp14">
+  <w:abstractNum w:abstractNumId="0" w15:restartNumberingAfterBreak="0">
+    <w:nsid w:val="00FD0B5E"/>
+    <w:multiLevelType w:val="multilevel"/>
+    <w:tmpl w:val="7EE463E2"/>
+    <w:lvl w:ilvl="0">
+      <w:start w:val="1"/>
+      <w:numFmt w:val="bullet"/>
+      <w:lvlText w:val=""/>
+      <w:lvlJc w:val="left"/>
+      <w:pPr>
+        <w:tabs>
+          <w:tab w:val="num" w:pos="720"/>
+        </w:tabs>
+        <w:ind w:left="720" w:hanging="360"/>
+      </w:pPr>
+      <w:rPr>
+        <w:rFonts w:ascii="Symbol" w:hAnsi="Symbol" w:hint="default"/>
+        <w:sz w:val="20"/>
+      </w:rPr>
+    </w:lvl>
+    <w:lvl w:ilvl="1" w:tentative="1">
+      <w:start w:val="1"/>
+      <w:numFmt w:val="bullet"/>
+      <w:lvlText w:val="o"/>
+      <w:lvlJc w:val="left"/>
+      <w:pPr>
+        <w:tabs>
+          <w:tab w:val="num" w:pos="1440"/>
+        </w:tabs>
+        <w:ind w:left="1440" w:hanging="360"/>
+      </w:pPr>
+      <w:rPr>
+        <w:rFonts w:ascii="Courier New" w:hAnsi="Courier New" w:hint="default"/>
+        <w:sz w:val="20"/>
+      </w:rPr>
+    </w:lvl>
+    <w:lvl w:ilvl="2" w:tentative="1">
+      <w:start w:val="1"/>
+      <w:numFmt w:val="bullet"/>
+      <w:lvlText w:val=""/>
+      <w:lvlJc w:val="left"/>
+      <w:pPr>
+        <w:tabs>
+          <w:tab w:val="num" w:pos="2160"/>
+        </w:tabs>
+        <w:ind w:left="2160" w:hanging="360"/>
+      </w:pPr>
+      <w:rPr>
+        <w:rFonts w:ascii="Wingdings" w:hAnsi="Wingdings" w:hint="default"/>
+        <w:sz w:val="20"/>
+      </w:rPr>
+    </w:lvl>
+    <w:lvl w:ilvl="3" w:tentative="1">
+      <w:start w:val="1"/>
+      <w:numFmt w:val="bullet"/>
+      <w:lvlText w:val=""/>
+      <w:lvlJc w:val="left"/>
+      <w:pPr>
+        <w:tabs>
+          <w:tab w:val="num" w:pos="2880"/>
+        </w:tabs>
+        <w:ind w:left="2880" w:hanging="360"/>
+      </w:pPr>
+      <w:rPr>
+        <w:rFonts w:ascii="Wingdings" w:hAnsi="Wingdings" w:hint="default"/>
+        <w:sz w:val="20"/>
+      </w:rPr>
+    </w:lvl>
+    <w:lvl w:ilvl="4" w:tentative="1">
+      <w:start w:val="1"/>
+      <w:numFmt w:val="bullet"/>
+      <w:lvlText w:val=""/>
+      <w:lvlJc w:val="left"/>
+      <w:pPr>
+        <w:tabs>
+          <w:tab w:val="num" w:pos="3600"/>
+        </w:tabs>
+        <w:ind w:left="3600" w:hanging="360"/>
+      </w:pPr>
+      <w:rPr>
+        <w:rFonts w:ascii="Wingdings" w:hAnsi="Wingdings" w:hint="default"/>
+        <w:sz w:val="20"/>
+      </w:rPr>
+    </w:lvl>
+    <w:lvl w:ilvl="5" w:tentative="1">
+      <w:start w:val="1"/>
+      <w:numFmt w:val="bullet"/>
+      <w:lvlText w:val=""/>
+      <w:lvlJc w:val="left"/>
+      <w:pPr>
+        <w:tabs>
+          <w:tab w:val="num" w:pos="4320"/>
+        </w:tabs>
+        <w:ind w:left="4320" w:hanging="360"/>
+      </w:pPr>
+      <w:rPr>
+        <w:rFonts w:ascii="Wingdings" w:hAnsi="Wingdings" w:hint="default"/>
+        <w:sz w:val="20"/>
+      </w:rPr>
+    </w:lvl>
+    <w:lvl w:ilvl="6" w:tentative="1">
+      <w:start w:val="1"/>
+      <w:numFmt w:val="bullet"/>
+      <w:lvlText w:val=""/>
+      <w:lvlJc w:val="left"/>
+      <w:pPr>
+        <w:tabs>
+          <w:tab w:val="num" w:pos="5040"/>
+        </w:tabs>
+        <w:ind w:left="5040" w:hanging="360"/>
+      </w:pPr>
+      <w:rPr>
+        <w:rFonts w:ascii="Wingdings" w:hAnsi="Wingdings" w:hint="default"/>
+        <w:sz w:val="20"/>
+      </w:rPr>
+    </w:lvl>
+    <w:lvl w:ilvl="7" w:tentative="1">
+      <w:start w:val="1"/>
+      <w:numFmt w:val="bullet"/>
+      <w:lvlText w:val=""/>
+      <w:lvlJc w:val="left"/>
+      <w:pPr>
+        <w:tabs>
+          <w:tab w:val="num" w:pos="5760"/>
+        </w:tabs>
+        <w:ind w:left="5760" w:hanging="360"/>
+      </w:pPr>
+      <w:rPr>
+        <w:rFonts w:ascii="Wingdings" w:hAnsi="Wingdings" w:hint="default"/>
+        <w:sz w:val="20"/>
+      </w:rPr>
+    </w:lvl>
+    <w:lvl w:ilvl="8" w:tentative="1">
+      <w:start w:val="1"/>
+      <w:numFmt w:val="bullet"/>
+      <w:lvlText w:val=""/>
+      <w:lvlJc w:val="left"/>
+      <w:pPr>
+        <w:tabs>
+          <w:tab w:val="num" w:pos="6480"/>
+        </w:tabs>
+        <w:ind w:left="6480" w:hanging="360"/>
+      </w:pPr>
+      <w:rPr>
+        <w:rFonts w:ascii="Wingdings" w:hAnsi="Wingdings" w:hint="default"/>
+        <w:sz w:val="20"/>
+      </w:rPr>
+    </w:lvl>
+  </w:abstractNum>
+  <w:abstractNum w:abstractNumId="1" w15:restartNumberingAfterBreak="0">
+    <w:nsid w:val="40E84AB4"/>
+    <w:multiLevelType w:val="hybridMultilevel"/>
+    <w:tmpl w:val="02FE3A48"/>
+    <w:lvl w:ilvl="0" w:tplc="4009000F">
+      <w:start w:val="1"/>
+      <w:numFmt w:val="decimal"/>
+      <w:lvlText w:val="%1."/>
+      <w:lvlJc w:val="left"/>
+      <w:pPr>
+        <w:ind w:left="720" w:hanging="360"/>
+      </w:pPr>
+      <w:rPr>
+        <w:rFonts w:hint="default"/>
+      </w:rPr>
+    </w:lvl>
+    <w:lvl w:ilvl="1" w:tplc="40090019" w:tentative="1">
+      <w:start w:val="1"/>
+      <w:numFmt w:val="lowerLetter"/>
+      <w:lvlText w:val="%2."/>
+      <w:lvlJc w:val="left"/>
+      <w:pPr>
+        <w:ind w:left="1440" w:hanging="360"/>
+      </w:pPr>
+    </w:lvl>
+    <w:lvl w:ilvl="2" w:tplc="4009001B" w:tentative="1">
+      <w:start w:val="1"/>
+      <w:numFmt w:val="lowerRoman"/>
+      <w:lvlText w:val="%3."/>
+      <w:lvlJc w:val="right"/>
+      <w:pPr>
+        <w:ind w:left="2160" w:hanging="180"/>
+      </w:pPr>
+    </w:lvl>
+    <w:lvl w:ilvl="3" w:tplc="4009000F" w:tentative="1">
+      <w:start w:val="1"/>
+      <w:numFmt w:val="decimal"/>
+      <w:lvlText w:val="%4."/>
+      <w:lvlJc w:val="left"/>
+      <w:pPr>
+        <w:ind w:left="2880" w:hanging="360"/>
+      </w:pPr>
+    </w:lvl>
+    <w:lvl w:ilvl="4" w:tplc="40090019" w:tentative="1">
+      <w:start w:val="1"/>
+      <w:numFmt w:val="lowerLetter"/>
+      <w:lvlText w:val="%5."/>
+      <w:lvlJc w:val="left"/>
+      <w:pPr>
+        <w:ind w:left="3600" w:hanging="360"/>
+      </w:pPr>
+    </w:lvl>
+    <w:lvl w:ilvl="5" w:tplc="4009001B" w:tentative="1">
+      <w:start w:val="1"/>
+      <w:numFmt w:val="lowerRoman"/>
+      <w:lvlText w:val="%6."/>
+      <w:lvlJc w:val="right"/>
+      <w:pPr>
+        <w:ind w:left="4320" w:hanging="180"/>
+      </w:pPr>
+    </w:lvl>
+    <w:lvl w:ilvl="6" w:tplc="4009000F" w:tentative="1">
+      <w:start w:val="1"/>
+      <w:numFmt w:val="decimal"/>
+      <w:lvlText w:val="%7."/>
+      <w:lvlJc w:val="left"/>
+      <w:pPr>
+        <w:ind w:left="5040" w:hanging="360"/>
+      </w:pPr>
+    </w:lvl>
+    <w:lvl w:ilvl="7" w:tplc="40090019" w:tentative="1">
+      <w:start w:val="1"/>
+      <w:numFmt w:val="lowerLetter"/>
+      <w:lvlText w:val="%8."/>
+      <w:lvlJc w:val="left"/>
+      <w:pPr>
+        <w:ind w:left="5760" w:hanging="360"/>
+      </w:pPr>
+    </w:lvl>
+    <w:lvl w:ilvl="8" w:tplc="4009001B" w:tentative="1">
+      <w:start w:val="1"/>
+      <w:numFmt w:val="lowerRoman"/>
+      <w:lvlText w:val="%9."/>
+      <w:lvlJc w:val="right"/>
+      <w:pPr>
+        <w:ind w:left="6480" w:hanging="180"/>
+      </w:pPr>
+    </w:lvl>
+  </w:abstractNum>
+  <w:abstractNum w:abstractNumId="2" w15:restartNumberingAfterBreak="0">
+    <w:nsid w:val="77572317"/>
+    <w:multiLevelType w:val="hybridMultilevel"/>
+    <w:tmpl w:val="2C32E764"/>
+    <w:lvl w:ilvl="0" w:tplc="570CD006">
+      <w:start w:val="1"/>
+      <w:numFmt w:val="bullet"/>
+      <w:lvlText w:val=""/>
+      <w:lvlJc w:val="left"/>
+      <w:pPr>
+        <w:ind w:left="720" w:hanging="360"/>
+      </w:pPr>
+      <w:rPr>
+        <w:rFonts w:ascii="Symbol" w:eastAsiaTheme="minorHAnsi" w:hAnsi="Symbol" w:cstheme="minorBidi" w:hint="default"/>
+        <w:i/>
+      </w:rPr>
+    </w:lvl>
+    <w:lvl w:ilvl="1" w:tplc="40090003" w:tentative="1">
+      <w:start w:val="1"/>
+      <w:numFmt w:val="bullet"/>
+      <w:lvlText w:val="o"/>
+      <w:lvlJc w:val="left"/>
+      <w:pPr>
+        <w:ind w:left="1440" w:hanging="360"/>
+      </w:pPr>
+      <w:rPr>
+        <w:rFonts w:ascii="Courier New" w:hAnsi="Courier New" w:cs="Courier New" w:hint="default"/>
+      </w:rPr>
+    </w:lvl>
+    <w:lvl w:ilvl="2" w:tplc="40090005" w:tentative="1">
+      <w:start w:val="1"/>
+      <w:numFmt w:val="bullet"/>
+      <w:lvlText w:val=""/>
+      <w:lvlJc w:val="left"/>
+      <w:pPr>
+        <w:ind w:left="2160" w:hanging="360"/>
+      </w:pPr>
+      <w:rPr>
+        <w:rFonts w:ascii="Wingdings" w:hAnsi="Wingdings" w:hint="default"/>
+      </w:rPr>
+    </w:lvl>
+    <w:lvl w:ilvl="3" w:tplc="40090001" w:tentative="1">
+      <w:start w:val="1"/>
+      <w:numFmt w:val="bullet"/>
+      <w:lvlText w:val=""/>
+      <w:lvlJc w:val="left"/>
+      <w:pPr>
+        <w:ind w:left="2880" w:hanging="360"/>
+      </w:pPr>
+      <w:rPr>
+        <w:rFonts w:ascii="Symbol" w:hAnsi="Symbol" w:hint="default"/>
+      </w:rPr>
+    </w:lvl>
+    <w:lvl w:ilvl="4" w:tplc="40090003" w:tentative="1">
+      <w:start w:val="1"/>
+      <w:numFmt w:val="bullet"/>
+      <w:lvlText w:val="o"/>
+      <w:lvlJc w:val="left"/>
+      <w:pPr>
+        <w:ind w:left="3600" w:hanging="360"/>
+      </w:pPr>
+      <w:rPr>
+        <w:rFonts w:ascii="Courier New" w:hAnsi="Courier New" w:cs="Courier New" w:hint="default"/>
+      </w:rPr>
+    </w:lvl>
+    <w:lvl w:ilvl="5" w:tplc="40090005" w:tentative="1">
+      <w:start w:val="1"/>
+      <w:numFmt w:val="bullet"/>
+      <w:lvlText w:val=""/>
+      <w:lvlJc w:val="left"/>
+      <w:pPr>
+        <w:ind w:left="4320" w:hanging="360"/>
+      </w:pPr>
+      <w:rPr>
+        <w:rFonts w:ascii="Wingdings" w:hAnsi="Wingdings" w:hint="default"/>
+      </w:rPr>
+    </w:lvl>
+    <w:lvl w:ilvl="6" w:tplc="40090001" w:tentative="1">
+      <w:start w:val="1"/>
+      <w:numFmt w:val="bullet"/>
+      <w:lvlText w:val=""/>
+      <w:lvlJc w:val="left"/>
+      <w:pPr>
+        <w:ind w:left="5040" w:hanging="360"/>
+      </w:pPr>
+      <w:rPr>
+        <w:rFonts w:ascii="Symbol" w:hAnsi="Symbol" w:hint="default"/>
+      </w:rPr>
+    </w:lvl>
+    <w:lvl w:ilvl="7" w:tplc="40090003" w:tentative="1">
+      <w:start w:val="1"/>
+      <w:numFmt w:val="bullet"/>
+      <w:lvlText w:val="o"/>
+      <w:lvlJc w:val="left"/>
+      <w:pPr>
+        <w:ind w:left="5760" w:hanging="360"/>
+      </w:pPr>
+      <w:rPr>
+        <w:rFonts w:ascii="Courier New" w:hAnsi="Courier New" w:cs="Courier New" w:hint="default"/>
+      </w:rPr>
+    </w:lvl>
+    <w:lvl w:ilvl="8" w:tplc="40090005" w:tentative="1">
+      <w:start w:val="1"/>
+      <w:numFmt w:val="bullet"/>
+      <w:lvlText w:val=""/>
+      <w:lvlJc w:val="left"/>
+      <w:pPr>
+        <w:ind w:left="6480" w:hanging="360"/>
+      </w:pPr>
+      <w:rPr>
+        <w:rFonts w:ascii="Wingdings" w:hAnsi="Wingdings" w:hint="default"/>
+      </w:rPr>
+    </w:lvl>
+  </w:abstractNum>
+  <w:num w:numId="1" w16cid:durableId="1000498936">
+    <w:abstractNumId w:val="1"/>
+  </w:num>
+  <w:num w:numId="2" w16cid:durableId="77673185">
+    <w:abstractNumId w:val="2"/>
+  </w:num>
+  <w:num w:numId="3" w16cid:durableId="642195362">
+    <w:abstractNumId w:val="0"/>
+  </w:num>
+</w:numbering>
 </file>
 
 <file path=word/styles.xml><?xml version="1.0" encoding="utf-8"?>

</xml_diff>